<commit_message>
Finished embedded page template
</commit_message>
<xml_diff>
--- a/Template.docx
+++ b/Template.docx
@@ -342,7 +342,21 @@
           <w:sz w:val="24"/>
           <w:szCs w:val="24"/>
         </w:rPr>
-        <w:t xml:space="preserve">Throughout my research, I found again and again this overarching fear and uncertainty around disability. Everyone is afraid of what it would do to them, </w:t>
+        <w:t xml:space="preserve">Throughout my research, I found again and again this overarching fear and uncertainty around disability. Everyone is afraid of what </w:t>
+      </w:r>
+      <w:r>
+        <w:rPr>
+          <w:sz w:val="24"/>
+          <w:szCs w:val="24"/>
+        </w:rPr>
+        <w:t>becoming disabled</w:t>
+      </w:r>
+      <w:r>
+        <w:rPr>
+          <w:sz w:val="24"/>
+          <w:szCs w:val="24"/>
+        </w:rPr>
+        <w:t xml:space="preserve"> would do to them, </w:t>
       </w:r>
       <w:r>
         <w:rPr>
@@ -490,31 +504,76 @@
       <w:pPr>
         <w:jc w:val="center"/>
         <w:rPr>
-          <w:sz w:val="24"/>
-          <w:szCs w:val="24"/>
-        </w:rPr>
-      </w:pPr>
-      <w:r>
-        <w:rPr>
-          <w:sz w:val="24"/>
-          <w:szCs w:val="24"/>
-        </w:rPr>
-        <w:t>(TEDx Talks, 2020)</w:t>
-      </w:r>
-    </w:p>
-    <w:p>
-      <w:pPr>
-        <w:rPr>
-          <w:sz w:val="24"/>
-          <w:szCs w:val="24"/>
-        </w:rPr>
-      </w:pPr>
-      <w:r>
-        <w:rPr>
-          <w:sz w:val="24"/>
-          <w:szCs w:val="24"/>
-        </w:rPr>
-        <w:t xml:space="preserve">It may be confusing at first; why would it be discriminatory to point out the truth that disabled people have something wrong with their bodies? That idea alone is not discriminatory, but it becomes so when it leads to a shift in blame fully onto the disabled person. </w:t>
+          <w:i/>
+          <w:iCs/>
+          <w:sz w:val="24"/>
+          <w:szCs w:val="24"/>
+        </w:rPr>
+      </w:pPr>
+      <w:r>
+        <w:rPr>
+          <w:i/>
+          <w:iCs/>
+          <w:sz w:val="24"/>
+          <w:szCs w:val="24"/>
+        </w:rPr>
+        <w:t>[</w:t>
+      </w:r>
+      <w:r>
+        <w:rPr>
+          <w:i/>
+          <w:iCs/>
+          <w:sz w:val="24"/>
+          <w:szCs w:val="24"/>
+        </w:rPr>
+        <w:t xml:space="preserve">Source: </w:t>
+      </w:r>
+      <w:r>
+        <w:rPr>
+          <w:i/>
+          <w:iCs/>
+          <w:sz w:val="24"/>
+          <w:szCs w:val="24"/>
+        </w:rPr>
+        <w:t>TEDx Talks, 2020</w:t>
+      </w:r>
+      <w:r>
+        <w:rPr>
+          <w:i/>
+          <w:iCs/>
+          <w:sz w:val="24"/>
+          <w:szCs w:val="24"/>
+        </w:rPr>
+        <w:t>]</w:t>
+      </w:r>
+    </w:p>
+    <w:p>
+      <w:pPr>
+        <w:rPr>
+          <w:sz w:val="24"/>
+          <w:szCs w:val="24"/>
+        </w:rPr>
+      </w:pPr>
+      <w:r>
+        <w:rPr>
+          <w:sz w:val="24"/>
+          <w:szCs w:val="24"/>
+        </w:rPr>
+        <w:t xml:space="preserve">It may be confusing at first; why would it be discriminatory to point out the truth that disabled people have something </w:t>
+      </w:r>
+      <w:r>
+        <w:rPr>
+          <w:sz w:val="24"/>
+          <w:szCs w:val="24"/>
+        </w:rPr>
+        <w:t>physically or mentally limiting about</w:t>
+      </w:r>
+      <w:r>
+        <w:rPr>
+          <w:sz w:val="24"/>
+          <w:szCs w:val="24"/>
+        </w:rPr>
+        <w:t xml:space="preserve"> their bodies? That idea alone is not discriminatory, but it becomes so when it leads to a shift in blame fully onto the disabled person. </w:t>
       </w:r>
     </w:p>
     <w:p>
@@ -530,7 +589,35 @@
           <w:szCs w:val="24"/>
         </w:rPr>
         <w:lastRenderedPageBreak/>
-        <w:t xml:space="preserve">The truth is, even the most able-bodied person has physical limitations, and humans have been collectively advancing our abilities far beyond those of our bodies for </w:t>
+        <w:t>The truth is, even the most able-bodied</w:t>
+      </w:r>
+      <w:r>
+        <w:rPr>
+          <w:sz w:val="24"/>
+          <w:szCs w:val="24"/>
+        </w:rPr>
+        <w:t>/minded</w:t>
+      </w:r>
+      <w:r>
+        <w:rPr>
+          <w:sz w:val="24"/>
+          <w:szCs w:val="24"/>
+        </w:rPr>
+        <w:t xml:space="preserve"> person has physical</w:t>
+      </w:r>
+      <w:r>
+        <w:rPr>
+          <w:sz w:val="24"/>
+          <w:szCs w:val="24"/>
+        </w:rPr>
+        <w:t xml:space="preserve"> and mental</w:t>
+      </w:r>
+      <w:r>
+        <w:rPr>
+          <w:sz w:val="24"/>
+          <w:szCs w:val="24"/>
+        </w:rPr>
+        <w:t xml:space="preserve"> limitations, and humans have been collectively advancing our abilities far beyond those of our bodies for </w:t>
       </w:r>
       <w:r>
         <w:rPr>
@@ -601,7 +688,21 @@
           <w:sz w:val="24"/>
           <w:szCs w:val="24"/>
         </w:rPr>
-        <w:t>more than physical ability is at play in the process of making someone disabled; there is a societal component as well.</w:t>
+        <w:t xml:space="preserve">more than </w:t>
+      </w:r>
+      <w:r>
+        <w:rPr>
+          <w:sz w:val="24"/>
+          <w:szCs w:val="24"/>
+        </w:rPr>
+        <w:t xml:space="preserve">bodily </w:t>
+      </w:r>
+      <w:r>
+        <w:rPr>
+          <w:sz w:val="24"/>
+          <w:szCs w:val="24"/>
+        </w:rPr>
+        <w:t>ability is at play in the process of making someone disabled; there is a societal component as well.</w:t>
       </w:r>
     </w:p>
     <w:p>
@@ -764,16 +865,47 @@
       <w:pPr>
         <w:jc w:val="center"/>
         <w:rPr>
-          <w:sz w:val="24"/>
-          <w:szCs w:val="24"/>
-        </w:rPr>
-      </w:pPr>
-      <w:r>
-        <w:rPr>
-          <w:sz w:val="24"/>
-          <w:szCs w:val="24"/>
-        </w:rPr>
-        <w:t>(TEDx Talks, 2020)</w:t>
+          <w:i/>
+          <w:iCs/>
+          <w:sz w:val="24"/>
+          <w:szCs w:val="24"/>
+        </w:rPr>
+      </w:pPr>
+      <w:r>
+        <w:rPr>
+          <w:i/>
+          <w:iCs/>
+          <w:sz w:val="24"/>
+          <w:szCs w:val="24"/>
+        </w:rPr>
+        <w:t>[</w:t>
+      </w:r>
+      <w:r>
+        <w:rPr>
+          <w:i/>
+          <w:iCs/>
+          <w:sz w:val="24"/>
+          <w:szCs w:val="24"/>
+        </w:rPr>
+        <w:t xml:space="preserve">Source: </w:t>
+      </w:r>
+      <w:r>
+        <w:rPr>
+          <w:i/>
+          <w:iCs/>
+          <w:sz w:val="24"/>
+          <w:szCs w:val="24"/>
+        </w:rPr>
+        <w:t>TEDx Talks, 2020</w:t>
+      </w:r>
+      <w:r>
+        <w:rPr>
+          <w:i/>
+          <w:iCs/>
+          <w:sz w:val="24"/>
+          <w:szCs w:val="24"/>
+        </w:rPr>
+        <w:t>]</w:t>
       </w:r>
     </w:p>
     <w:p>
@@ -865,7 +997,7 @@
           <w:szCs w:val="24"/>
         </w:rPr>
         <w:drawing>
-          <wp:inline distT="0" distB="0" distL="0" distR="0" wp14:anchorId="206B12D6" wp14:editId="7A2CA553">
+          <wp:inline distT="0" distB="0" distL="0" distR="0" wp14:anchorId="206B12D6" wp14:editId="6F956296">
             <wp:extent cx="5943600" cy="3962400"/>
             <wp:effectExtent l="0" t="0" r="0" b="0"/>
             <wp:docPr id="1095765925" name="Picture 3" descr="A person sitting on a wheelchair&#10;&#10;Description automatically generated"/>
@@ -916,6 +1048,53 @@
     </w:p>
     <w:p>
       <w:pPr>
+        <w:jc w:val="center"/>
+        <w:rPr>
+          <w:i/>
+          <w:iCs/>
+          <w:sz w:val="24"/>
+          <w:szCs w:val="24"/>
+        </w:rPr>
+      </w:pPr>
+      <w:r>
+        <w:rPr>
+          <w:i/>
+          <w:iCs/>
+          <w:sz w:val="24"/>
+          <w:szCs w:val="24"/>
+        </w:rPr>
+        <w:t>[</w:t>
+      </w:r>
+      <w:r>
+        <w:rPr>
+          <w:i/>
+          <w:iCs/>
+          <w:sz w:val="24"/>
+          <w:szCs w:val="24"/>
+        </w:rPr>
+        <w:t xml:space="preserve">Source: </w:t>
+      </w:r>
+      <w:r>
+        <w:rPr>
+          <w:i/>
+          <w:iCs/>
+          <w:sz w:val="24"/>
+          <w:szCs w:val="24"/>
+        </w:rPr>
+        <w:t>Shutterstock</w:t>
+      </w:r>
+      <w:r>
+        <w:rPr>
+          <w:i/>
+          <w:iCs/>
+          <w:sz w:val="24"/>
+          <w:szCs w:val="24"/>
+        </w:rPr>
+        <w:t>]</w:t>
+      </w:r>
+    </w:p>
+    <w:p>
+      <w:pPr>
         <w:rPr>
           <w:sz w:val="24"/>
           <w:szCs w:val="24"/>
@@ -972,7 +1151,35 @@
           <w:sz w:val="24"/>
           <w:szCs w:val="24"/>
         </w:rPr>
-        <w:t>And let’s be real: does anybody actually want disabled people to remain that way? Maybe instead of struggling against their bodies we should change how our society prevents those bodies from participating in daily life. We can make a change, and the Social Model shows us how.</w:t>
+        <w:t xml:space="preserve">And let’s be real: does anybody actually want disabled people to remain </w:t>
+      </w:r>
+      <w:r>
+        <w:rPr>
+          <w:sz w:val="24"/>
+          <w:szCs w:val="24"/>
+        </w:rPr>
+        <w:t>disabled</w:t>
+      </w:r>
+      <w:r>
+        <w:rPr>
+          <w:sz w:val="24"/>
+          <w:szCs w:val="24"/>
+        </w:rPr>
+        <w:t>? Maybe instead of struggling against their bodies</w:t>
+      </w:r>
+      <w:r>
+        <w:rPr>
+          <w:sz w:val="24"/>
+          <w:szCs w:val="24"/>
+        </w:rPr>
+        <w:t>,</w:t>
+      </w:r>
+      <w:r>
+        <w:rPr>
+          <w:sz w:val="24"/>
+          <w:szCs w:val="24"/>
+        </w:rPr>
+        <w:t xml:space="preserve"> we should change how our society prevents those bodies from participating in daily life. We can make a change, and the Social Model shows us how.</w:t>
       </w:r>
     </w:p>
     <w:p>
@@ -1025,7 +1232,21 @@
           <w:sz w:val="24"/>
           <w:szCs w:val="24"/>
         </w:rPr>
-        <w:t>Due to the topic at hand, my research process deviated greatly from my typical pattern. Normally, I seek out primarily peer-</w:t>
+        <w:t xml:space="preserve">Due to the topic at hand, my research process </w:t>
+      </w:r>
+      <w:r>
+        <w:rPr>
+          <w:sz w:val="24"/>
+          <w:szCs w:val="24"/>
+        </w:rPr>
+        <w:t xml:space="preserve">quickly </w:t>
+      </w:r>
+      <w:r>
+        <w:rPr>
+          <w:sz w:val="24"/>
+          <w:szCs w:val="24"/>
+        </w:rPr>
+        <w:t>deviated from my typical pattern. Normally, I seek out primarily peer-</w:t>
       </w:r>
       <w:proofErr w:type="gramStart"/>
       <w:r>
@@ -1086,46 +1307,32 @@
           <w:sz w:val="24"/>
           <w:szCs w:val="24"/>
         </w:rPr>
-        <w:t>I thus chose to search in a wide variety of places, including news sites, ted talks, blogs, academia, and even forum posts. I was searching for common elements</w:t>
-      </w:r>
-      <w:r>
-        <w:rPr>
+        <w:t>I thus chose to search in a wide variety of places, including news sites, ted talks, blogs, academia, and even forum posts. I was searching for common elements between all these sources and was surprised by how quickly I found them.</w:t>
+      </w:r>
+      <w:r>
+        <w:rPr>
+          <w:noProof/>
           <w:sz w:val="24"/>
           <w:szCs w:val="24"/>
         </w:rPr>
         <w:t xml:space="preserve"> </w:t>
       </w:r>
-      <w:r>
-        <w:rPr>
-          <w:sz w:val="24"/>
-          <w:szCs w:val="24"/>
-        </w:rPr>
-        <w:t>between all these sources and was surprised by how quickly I found them.</w:t>
-      </w:r>
+    </w:p>
+    <w:p>
+      <w:pPr>
+        <w:rPr>
+          <w:sz w:val="24"/>
+          <w:szCs w:val="24"/>
+        </w:rPr>
+      </w:pPr>
       <w:r>
         <w:rPr>
           <w:noProof/>
           <w:sz w:val="24"/>
           <w:szCs w:val="24"/>
         </w:rPr>
-        <w:t xml:space="preserve"> </w:t>
-      </w:r>
-    </w:p>
-    <w:p>
-      <w:pPr>
-        <w:rPr>
-          <w:sz w:val="24"/>
-          <w:szCs w:val="24"/>
-        </w:rPr>
-      </w:pPr>
-      <w:r>
-        <w:rPr>
-          <w:noProof/>
-          <w:sz w:val="24"/>
-          <w:szCs w:val="24"/>
-        </w:rPr>
         <w:drawing>
-          <wp:inline distT="0" distB="0" distL="0" distR="0" wp14:anchorId="2B6A8780" wp14:editId="6EFBE7A2">
+          <wp:inline distT="0" distB="0" distL="0" distR="0" wp14:anchorId="2B6A8780" wp14:editId="51DB92A3">
             <wp:extent cx="5934075" cy="3038475"/>
             <wp:effectExtent l="0" t="0" r="9525" b="9525"/>
             <wp:docPr id="1425553709" name="Picture 4" descr="A diagram of a brain&#10;&#10;Description automatically generated"/>
@@ -1269,10 +1476,320 @@
     <w:p>
       <w:pPr>
         <w:rPr>
-          <w:sz w:val="44"/>
-          <w:szCs w:val="44"/>
-        </w:rPr>
-      </w:pPr>
+          <w:sz w:val="24"/>
+          <w:szCs w:val="24"/>
+        </w:rPr>
+      </w:pPr>
+      <w:r>
+        <w:rPr>
+          <w:sz w:val="24"/>
+          <w:szCs w:val="24"/>
+        </w:rPr>
+        <w:t>Moving forwards, I want to be able to provide the public with a set of helpful resources in understanding the challenges that disabled people face in modern society, and some succinct and achievable ways in which they can lighten that burden and make the world a more accessible place.</w:t>
+      </w:r>
+    </w:p>
+    <w:p>
+      <w:pPr>
+        <w:rPr>
+          <w:sz w:val="24"/>
+          <w:szCs w:val="24"/>
+        </w:rPr>
+      </w:pPr>
+      <w:r>
+        <w:rPr>
+          <w:sz w:val="24"/>
+          <w:szCs w:val="24"/>
+        </w:rPr>
+        <w:t>My first idea in this regard was to create a webpage, because they are nearly universally understood and (if done correctly) accessible to a huge number of people. I quickly realized though that most people, especially those unaffected by societal discrimination against disabled people, are not interested in reading through a web text, essay, or blog on the topic.</w:t>
+      </w:r>
+    </w:p>
+    <w:p>
+      <w:pPr>
+        <w:rPr>
+          <w:sz w:val="24"/>
+          <w:szCs w:val="24"/>
+        </w:rPr>
+      </w:pPr>
+      <w:r>
+        <w:rPr>
+          <w:noProof/>
+          <w:sz w:val="24"/>
+          <w:szCs w:val="24"/>
+        </w:rPr>
+        <w:drawing>
+          <wp:anchor distT="0" distB="0" distL="114300" distR="114300" simplePos="0" relativeHeight="251662336" behindDoc="0" locked="0" layoutInCell="1" allowOverlap="1" wp14:anchorId="351D9E3A" wp14:editId="195B0600">
+            <wp:simplePos x="0" y="0"/>
+            <wp:positionH relativeFrom="margin">
+              <wp:align>right</wp:align>
+            </wp:positionH>
+            <wp:positionV relativeFrom="paragraph">
+              <wp:posOffset>206375</wp:posOffset>
+            </wp:positionV>
+            <wp:extent cx="2914650" cy="2914650"/>
+            <wp:effectExtent l="0" t="0" r="0" b="0"/>
+            <wp:wrapTopAndBottom/>
+            <wp:docPr id="499841881" name="Picture 1"/>
+            <wp:cNvGraphicFramePr>
+              <a:graphicFrameLocks xmlns:a="http://schemas.openxmlformats.org/drawingml/2006/main" noChangeAspect="1"/>
+            </wp:cNvGraphicFramePr>
+            <a:graphic xmlns:a="http://schemas.openxmlformats.org/drawingml/2006/main">
+              <a:graphicData uri="http://schemas.openxmlformats.org/drawingml/2006/picture">
+                <pic:pic xmlns:pic="http://schemas.openxmlformats.org/drawingml/2006/picture">
+                  <pic:nvPicPr>
+                    <pic:cNvPr id="499841881" name="Picture 1"/>
+                    <pic:cNvPicPr>
+                      <a:picLocks noChangeAspect="1" noChangeArrowheads="1"/>
+                    </pic:cNvPicPr>
+                  </pic:nvPicPr>
+                  <pic:blipFill>
+                    <a:blip r:embed="rId9" cstate="print">
+                      <a:extLst>
+                        <a:ext uri="{28A0092B-C50C-407E-A947-70E740481C1C}">
+                          <a14:useLocalDpi xmlns:a14="http://schemas.microsoft.com/office/drawing/2010/main" val="0"/>
+                        </a:ext>
+                      </a:extLst>
+                    </a:blip>
+                    <a:stretch>
+                      <a:fillRect/>
+                    </a:stretch>
+                  </pic:blipFill>
+                  <pic:spPr bwMode="auto">
+                    <a:xfrm>
+                      <a:off x="0" y="0"/>
+                      <a:ext cx="2914650" cy="2914650"/>
+                    </a:xfrm>
+                    <a:prstGeom prst="rect">
+                      <a:avLst/>
+                    </a:prstGeom>
+                    <a:noFill/>
+                    <a:ln>
+                      <a:noFill/>
+                    </a:ln>
+                  </pic:spPr>
+                </pic:pic>
+              </a:graphicData>
+            </a:graphic>
+            <wp14:sizeRelH relativeFrom="margin">
+              <wp14:pctWidth>0</wp14:pctWidth>
+            </wp14:sizeRelH>
+            <wp14:sizeRelV relativeFrom="margin">
+              <wp14:pctHeight>0</wp14:pctHeight>
+            </wp14:sizeRelV>
+          </wp:anchor>
+        </w:drawing>
+      </w:r>
+      <w:r>
+        <w:rPr>
+          <w:noProof/>
+          <w:sz w:val="24"/>
+          <w:szCs w:val="24"/>
+        </w:rPr>
+        <w:drawing>
+          <wp:anchor distT="0" distB="0" distL="114300" distR="114300" simplePos="0" relativeHeight="251660288" behindDoc="0" locked="0" layoutInCell="1" allowOverlap="1" wp14:anchorId="609BE4C1" wp14:editId="1472F62E">
+            <wp:simplePos x="0" y="0"/>
+            <wp:positionH relativeFrom="margin">
+              <wp:align>left</wp:align>
+            </wp:positionH>
+            <wp:positionV relativeFrom="paragraph">
+              <wp:posOffset>206375</wp:posOffset>
+            </wp:positionV>
+            <wp:extent cx="2914650" cy="2914650"/>
+            <wp:effectExtent l="0" t="0" r="0" b="0"/>
+            <wp:wrapTopAndBottom/>
+            <wp:docPr id="418921806" name="Picture 1" descr="A close-up of a text&#10;&#10;Description automatically generated"/>
+            <wp:cNvGraphicFramePr>
+              <a:graphicFrameLocks xmlns:a="http://schemas.openxmlformats.org/drawingml/2006/main" noChangeAspect="1"/>
+            </wp:cNvGraphicFramePr>
+            <a:graphic xmlns:a="http://schemas.openxmlformats.org/drawingml/2006/main">
+              <a:graphicData uri="http://schemas.openxmlformats.org/drawingml/2006/picture">
+                <pic:pic xmlns:pic="http://schemas.openxmlformats.org/drawingml/2006/picture">
+                  <pic:nvPicPr>
+                    <pic:cNvPr id="418921806" name="Picture 1" descr="A close-up of a text&#10;&#10;Description automatically generated"/>
+                    <pic:cNvPicPr>
+                      <a:picLocks noChangeAspect="1" noChangeArrowheads="1"/>
+                    </pic:cNvPicPr>
+                  </pic:nvPicPr>
+                  <pic:blipFill>
+                    <a:blip r:embed="rId10" cstate="print">
+                      <a:extLst>
+                        <a:ext uri="{28A0092B-C50C-407E-A947-70E740481C1C}">
+                          <a14:useLocalDpi xmlns:a14="http://schemas.microsoft.com/office/drawing/2010/main" val="0"/>
+                        </a:ext>
+                      </a:extLst>
+                    </a:blip>
+                    <a:srcRect/>
+                    <a:stretch>
+                      <a:fillRect/>
+                    </a:stretch>
+                  </pic:blipFill>
+                  <pic:spPr bwMode="auto">
+                    <a:xfrm>
+                      <a:off x="0" y="0"/>
+                      <a:ext cx="2914650" cy="2914650"/>
+                    </a:xfrm>
+                    <a:prstGeom prst="rect">
+                      <a:avLst/>
+                    </a:prstGeom>
+                    <a:noFill/>
+                    <a:ln>
+                      <a:noFill/>
+                    </a:ln>
+                  </pic:spPr>
+                </pic:pic>
+              </a:graphicData>
+            </a:graphic>
+            <wp14:sizeRelH relativeFrom="margin">
+              <wp14:pctWidth>0</wp14:pctWidth>
+            </wp14:sizeRelH>
+            <wp14:sizeRelV relativeFrom="margin">
+              <wp14:pctHeight>0</wp14:pctHeight>
+            </wp14:sizeRelV>
+          </wp:anchor>
+        </w:drawing>
+      </w:r>
+      <w:r>
+        <w:rPr>
+          <w:sz w:val="24"/>
+          <w:szCs w:val="24"/>
+        </w:rPr>
+        <w:t>Consider</w:t>
+      </w:r>
+      <w:r>
+        <w:rPr>
+          <w:sz w:val="24"/>
+          <w:szCs w:val="24"/>
+        </w:rPr>
+        <w:t xml:space="preserve"> the following two</w:t>
+      </w:r>
+      <w:r>
+        <w:rPr>
+          <w:sz w:val="24"/>
+          <w:szCs w:val="24"/>
+        </w:rPr>
+        <w:t xml:space="preserve"> example</w:t>
+      </w:r>
+      <w:r>
+        <w:rPr>
+          <w:sz w:val="24"/>
+          <w:szCs w:val="24"/>
+        </w:rPr>
+        <w:t xml:space="preserve"> images:</w:t>
+      </w:r>
+    </w:p>
+    <w:p>
+      <w:pPr>
+        <w:jc w:val="center"/>
+        <w:rPr>
+          <w:i/>
+          <w:iCs/>
+          <w:sz w:val="24"/>
+          <w:szCs w:val="24"/>
+        </w:rPr>
+      </w:pPr>
+      <w:r>
+        <w:rPr>
+          <w:i/>
+          <w:iCs/>
+          <w:sz w:val="24"/>
+          <w:szCs w:val="24"/>
+        </w:rPr>
+        <w:t>[Source: ChatGPT]</w:t>
+      </w:r>
+    </w:p>
+    <w:p>
+      <w:pPr>
+        <w:rPr>
+          <w:sz w:val="24"/>
+          <w:szCs w:val="24"/>
+        </w:rPr>
+      </w:pPr>
+      <w:r>
+        <w:rPr>
+          <w:sz w:val="24"/>
+          <w:szCs w:val="24"/>
+        </w:rPr>
+        <w:t xml:space="preserve">Which one grabs your attention and makes a </w:t>
+      </w:r>
+      <w:r>
+        <w:rPr>
+          <w:sz w:val="24"/>
+          <w:szCs w:val="24"/>
+        </w:rPr>
+        <w:t>bigger</w:t>
+      </w:r>
+      <w:r>
+        <w:rPr>
+          <w:sz w:val="24"/>
+          <w:szCs w:val="24"/>
+        </w:rPr>
+        <w:t xml:space="preserve"> impact on you? Most likely, the one that </w:t>
+      </w:r>
+      <w:r>
+        <w:rPr>
+          <w:sz w:val="24"/>
+          <w:szCs w:val="24"/>
+        </w:rPr>
+        <w:t xml:space="preserve">is condensed, visual, and </w:t>
+      </w:r>
+      <w:r>
+        <w:rPr>
+          <w:sz w:val="24"/>
+          <w:szCs w:val="24"/>
+        </w:rPr>
+        <w:t>isn’t packed with text you have to pore over.</w:t>
+      </w:r>
+    </w:p>
+    <w:p>
+      <w:pPr>
+        <w:rPr>
+          <w:sz w:val="24"/>
+          <w:szCs w:val="24"/>
+        </w:rPr>
+      </w:pPr>
+      <w:r>
+        <w:rPr>
+          <w:sz w:val="24"/>
+          <w:szCs w:val="24"/>
+        </w:rPr>
+        <w:t xml:space="preserve">If I want to make an impact, I need to lean into at-a-glance information, not long-form academic writing. </w:t>
+      </w:r>
+      <w:r>
+        <w:rPr>
+          <w:sz w:val="24"/>
+          <w:szCs w:val="24"/>
+        </w:rPr>
+        <w:t xml:space="preserve">Since the most important audience to reach with this material is those who are able-bodied and </w:t>
+      </w:r>
+      <w:r>
+        <w:rPr>
+          <w:sz w:val="24"/>
+          <w:szCs w:val="24"/>
+        </w:rPr>
+        <w:t>may not have even given thought to how their actions could be discriminatory, I am leaning towards producing a variety of more condensed communication forms such as pamphlets, flyers, or even advertisements.</w:t>
+      </w:r>
+    </w:p>
+    <w:p>
+      <w:pPr>
+        <w:rPr>
+          <w:sz w:val="24"/>
+          <w:szCs w:val="24"/>
+        </w:rPr>
+      </w:pPr>
+      <w:r>
+        <w:rPr>
+          <w:sz w:val="24"/>
+          <w:szCs w:val="24"/>
+        </w:rPr>
+        <w:t>I want to compile all of these into a media bundle and then create a website that they link to which elaborates further on the topic. I feel this provides the best of both worlds: in-</w:t>
+      </w:r>
+      <w:r>
+        <w:rPr>
+          <w:sz w:val="24"/>
+          <w:szCs w:val="24"/>
+        </w:rPr>
+        <w:lastRenderedPageBreak/>
+        <w:t>depth information for people who are interested, and at-a-glance information that can plant the idea in the casual onlooker of “hmm, maybe I should do something about that.”</w:t>
+      </w:r>
     </w:p>
     <w:sectPr>
       <w:pgSz w:w="12240" w:h="15840"/>
@@ -1805,7 +2322,7 @@
   <w:style w:type="paragraph" w:default="1" w:styleId="Normal">
     <w:name w:val="Normal"/>
     <w:qFormat/>
-    <w:rsid w:val="001C63D8"/>
+    <w:rsid w:val="00EC2CBD"/>
   </w:style>
   <w:style w:type="paragraph" w:styleId="Heading1">
     <w:name w:val="heading 1"/>
@@ -2009,7 +2526,6 @@
   <w:style w:type="character" w:default="1" w:styleId="DefaultParagraphFont">
     <w:name w:val="Default Paragraph Font"/>
     <w:uiPriority w:val="1"/>
-    <w:semiHidden/>
     <w:unhideWhenUsed/>
   </w:style>
   <w:style w:type="table" w:default="1" w:styleId="TableNormal">
@@ -2322,6 +2838,25 @@
       <w:color w:val="0F4761" w:themeColor="accent1" w:themeShade="BF"/>
       <w:spacing w:val="5"/>
     </w:rPr>
+  </w:style>
+  <w:style w:type="table" w:styleId="TableGrid">
+    <w:name w:val="Table Grid"/>
+    <w:basedOn w:val="TableNormal"/>
+    <w:uiPriority w:val="39"/>
+    <w:rsid w:val="00F40168"/>
+    <w:pPr>
+      <w:spacing w:after="0" w:line="240" w:lineRule="auto"/>
+    </w:pPr>
+    <w:tblPr>
+      <w:tblBorders>
+        <w:top w:val="single" w:sz="4" w:space="0" w:color="auto"/>
+        <w:left w:val="single" w:sz="4" w:space="0" w:color="auto"/>
+        <w:bottom w:val="single" w:sz="4" w:space="0" w:color="auto"/>
+        <w:right w:val="single" w:sz="4" w:space="0" w:color="auto"/>
+        <w:insideH w:val="single" w:sz="4" w:space="0" w:color="auto"/>
+        <w:insideV w:val="single" w:sz="4" w:space="0" w:color="auto"/>
+      </w:tblBorders>
+    </w:tblPr>
   </w:style>
 </w:styles>
 </file>

</xml_diff>